<commit_message>
añadidos ejercicios less y empezando slides sass
</commit_message>
<xml_diff>
--- a/04-preprocesadores-css/04.01-less/slides/export/01-less.docx
+++ b/04-preprocesadores-css/04.01-less/slides/export/01-less.docx
@@ -555,7 +555,7 @@
         </w:numPr>
       </w:pPr>
       <w:r>
-        <w:t xml:space="preserve">Less (con respecto a otros pre-procesadores CSS) tiene una</w:t>
+        <w:t xml:space="preserve">Less tiene una</w:t>
       </w:r>
       <w:r>
         <w:t xml:space="preserve"> </w:t>
@@ -10065,7 +10065,7 @@
           <w:rPr>
             <w:rStyle w:val="Hyperlink"/>
           </w:rPr>
-          <w:t xml:space="preserve">https://github.com/asanzdiego/curso-interfaces-web-2016/tree/master/04-less/slides</w:t>
+          <w:t xml:space="preserve">https://github.com/asanzdiego/curso-interfaces-web-2016/tree/master/04-preprocesadores-css/04.01-less/slides</w:t>
         </w:r>
       </w:hyperlink>
     </w:p>
@@ -10094,7 +10094,7 @@
           <w:rPr>
             <w:rStyle w:val="Hyperlink"/>
           </w:rPr>
-          <w:t xml:space="preserve">https://github.com/asanzdiego/curso-interfaces-web-2016/tree/master/01-less/src</w:t>
+          <w:t xml:space="preserve">https://github.com/asanzdiego/curso-interfaces-web-2016/tree/master/04-preprocesadores-css/04.01-less/src</w:t>
         </w:r>
       </w:hyperlink>
     </w:p>
@@ -10245,7 +10245,7 @@
     </w:lvl>
   </w:abstractNum>
   <w:abstractNum w:abstractNumId="990">
-    <w:nsid w:val="f2de3401"/>
+    <w:nsid w:val="81f991d9"/>
     <w:multiLevelType w:val="multilevel"/>
     <w:lvl w:ilvl="0">
       <w:numFmt w:val="bullet"/>
@@ -10326,7 +10326,7 @@
     </w:lvl>
   </w:abstractNum>
   <w:abstractNum w:abstractNumId="991">
-    <w:nsid w:val="bb2dce54"/>
+    <w:nsid w:val="37107051"/>
     <w:multiLevelType w:val="multilevel"/>
     <w:lvl w:ilvl="0">
       <w:numFmt w:val="bullet"/>

</xml_diff>